<commit_message>
Added updated documentation files for jenkins and sonarqube configurations
</commit_message>
<xml_diff>
--- a/jenkins-config.docx
+++ b/jenkins-config.docx
@@ -112,12 +112,12 @@
           <wp:inline distB="114300" distT="114300" distL="114300" distR="114300">
             <wp:extent cx="3414713" cy="2934893"/>
             <wp:effectExtent b="0" l="0" r="0" t="0"/>
-            <wp:docPr id="4" name="image3.png"/>
+            <wp:docPr id="4" name="image16.png"/>
             <a:graphic>
               <a:graphicData uri="http://schemas.openxmlformats.org/drawingml/2006/picture">
                 <pic:pic>
                   <pic:nvPicPr>
-                    <pic:cNvPr id="0" name="image3.png"/>
+                    <pic:cNvPr id="0" name="image16.png"/>
                     <pic:cNvPicPr preferRelativeResize="0"/>
                   </pic:nvPicPr>
                   <pic:blipFill>
@@ -211,12 +211,12 @@
           <wp:inline distB="114300" distT="114300" distL="114300" distR="114300">
             <wp:extent cx="5943600" cy="2438400"/>
             <wp:effectExtent b="0" l="0" r="0" t="0"/>
-            <wp:docPr id="9" name="image5.png"/>
+            <wp:docPr id="9" name="image3.png"/>
             <a:graphic>
               <a:graphicData uri="http://schemas.openxmlformats.org/drawingml/2006/picture">
                 <pic:pic>
                   <pic:nvPicPr>
-                    <pic:cNvPr id="0" name="image5.png"/>
+                    <pic:cNvPr id="0" name="image3.png"/>
                     <pic:cNvPicPr preferRelativeResize="0"/>
                   </pic:nvPicPr>
                   <pic:blipFill>
@@ -355,12 +355,12 @@
           <wp:inline distB="114300" distT="114300" distL="114300" distR="114300">
             <wp:extent cx="5943600" cy="3162300"/>
             <wp:effectExtent b="0" l="0" r="0" t="0"/>
-            <wp:docPr id="6" name="image2.png"/>
+            <wp:docPr id="6" name="image7.png"/>
             <a:graphic>
               <a:graphicData uri="http://schemas.openxmlformats.org/drawingml/2006/picture">
                 <pic:pic>
                   <pic:nvPicPr>
-                    <pic:cNvPr id="0" name="image2.png"/>
+                    <pic:cNvPr id="0" name="image7.png"/>
                     <pic:cNvPicPr preferRelativeResize="0"/>
                   </pic:nvPicPr>
                   <pic:blipFill>
@@ -432,12 +432,12 @@
           <wp:inline distB="114300" distT="114300" distL="114300" distR="114300">
             <wp:extent cx="5943600" cy="3657600"/>
             <wp:effectExtent b="0" l="0" r="0" t="0"/>
-            <wp:docPr id="10" name="image10.png"/>
+            <wp:docPr id="10" name="image4.png"/>
             <a:graphic>
               <a:graphicData uri="http://schemas.openxmlformats.org/drawingml/2006/picture">
                 <pic:pic>
                   <pic:nvPicPr>
-                    <pic:cNvPr id="0" name="image10.png"/>
+                    <pic:cNvPr id="0" name="image4.png"/>
                     <pic:cNvPicPr preferRelativeResize="0"/>
                   </pic:nvPicPr>
                   <pic:blipFill>
@@ -509,12 +509,12 @@
           <wp:inline distB="114300" distT="114300" distL="114300" distR="114300">
             <wp:extent cx="5943600" cy="3657600"/>
             <wp:effectExtent b="0" l="0" r="0" t="0"/>
-            <wp:docPr id="1" name="image7.png"/>
+            <wp:docPr id="1" name="image5.png"/>
             <a:graphic>
               <a:graphicData uri="http://schemas.openxmlformats.org/drawingml/2006/picture">
                 <pic:pic>
                   <pic:nvPicPr>
-                    <pic:cNvPr id="0" name="image7.png"/>
+                    <pic:cNvPr id="0" name="image5.png"/>
                     <pic:cNvPicPr preferRelativeResize="0"/>
                   </pic:nvPicPr>
                   <pic:blipFill>
@@ -587,12 +587,12 @@
           <wp:inline distB="114300" distT="114300" distL="114300" distR="114300">
             <wp:extent cx="5943600" cy="889000"/>
             <wp:effectExtent b="0" l="0" r="0" t="0"/>
-            <wp:docPr id="3" name="image4.png"/>
+            <wp:docPr id="3" name="image2.png"/>
             <a:graphic>
               <a:graphicData uri="http://schemas.openxmlformats.org/drawingml/2006/picture">
                 <pic:pic>
                   <pic:nvPicPr>
-                    <pic:cNvPr id="0" name="image4.png"/>
+                    <pic:cNvPr id="0" name="image2.png"/>
                     <pic:cNvPicPr preferRelativeResize="0"/>
                   </pic:nvPicPr>
                   <pic:blipFill>
@@ -663,12 +663,12 @@
           <wp:inline distB="114300" distT="114300" distL="114300" distR="114300">
             <wp:extent cx="2569017" cy="2346430"/>
             <wp:effectExtent b="0" l="0" r="0" t="0"/>
-            <wp:docPr id="14" name="image9.png"/>
+            <wp:docPr id="15" name="image8.png"/>
             <a:graphic>
               <a:graphicData uri="http://schemas.openxmlformats.org/drawingml/2006/picture">
                 <pic:pic>
                   <pic:nvPicPr>
-                    <pic:cNvPr id="0" name="image9.png"/>
+                    <pic:cNvPr id="0" name="image8.png"/>
                     <pic:cNvPicPr preferRelativeResize="0"/>
                   </pic:nvPicPr>
                   <pic:blipFill>
@@ -740,12 +740,12 @@
           <wp:inline distB="114300" distT="114300" distL="114300" distR="114300">
             <wp:extent cx="5319713" cy="2659856"/>
             <wp:effectExtent b="0" l="0" r="0" t="0"/>
-            <wp:docPr id="7" name="image14.png"/>
+            <wp:docPr id="7" name="image12.png"/>
             <a:graphic>
               <a:graphicData uri="http://schemas.openxmlformats.org/drawingml/2006/picture">
                 <pic:pic>
                   <pic:nvPicPr>
-                    <pic:cNvPr id="0" name="image14.png"/>
+                    <pic:cNvPr id="0" name="image12.png"/>
                     <pic:cNvPicPr preferRelativeResize="0"/>
                   </pic:nvPicPr>
                   <pic:blipFill>
@@ -935,12 +935,12 @@
           <wp:inline distB="114300" distT="114300" distL="114300" distR="114300">
             <wp:extent cx="4624388" cy="1978704"/>
             <wp:effectExtent b="0" l="0" r="0" t="0"/>
-            <wp:docPr id="8" name="image15.png"/>
+            <wp:docPr id="8" name="image13.png"/>
             <a:graphic>
               <a:graphicData uri="http://schemas.openxmlformats.org/drawingml/2006/picture">
                 <pic:pic>
                   <pic:nvPicPr>
-                    <pic:cNvPr id="0" name="image15.png"/>
+                    <pic:cNvPr id="0" name="image13.png"/>
                     <pic:cNvPicPr preferRelativeResize="0"/>
                   </pic:nvPicPr>
                   <pic:blipFill>
@@ -1001,12 +1001,12 @@
           <wp:inline distB="114300" distT="114300" distL="114300" distR="114300">
             <wp:extent cx="5943600" cy="2120900"/>
             <wp:effectExtent b="0" l="0" r="0" t="0"/>
-            <wp:docPr id="5" name="image13.png"/>
+            <wp:docPr id="5" name="image10.png"/>
             <a:graphic>
               <a:graphicData uri="http://schemas.openxmlformats.org/drawingml/2006/picture">
                 <pic:pic>
                   <pic:nvPicPr>
-                    <pic:cNvPr id="0" name="image13.png"/>
+                    <pic:cNvPr id="0" name="image10.png"/>
                     <pic:cNvPicPr preferRelativeResize="0"/>
                   </pic:nvPicPr>
                   <pic:blipFill>
@@ -1078,12 +1078,12 @@
           <wp:inline distB="114300" distT="114300" distL="114300" distR="114300">
             <wp:extent cx="5943600" cy="2717800"/>
             <wp:effectExtent b="0" l="0" r="0" t="0"/>
-            <wp:docPr id="11" name="image11.png"/>
+            <wp:docPr id="11" name="image14.png"/>
             <a:graphic>
               <a:graphicData uri="http://schemas.openxmlformats.org/drawingml/2006/picture">
                 <pic:pic>
                   <pic:nvPicPr>
-                    <pic:cNvPr id="0" name="image11.png"/>
+                    <pic:cNvPr id="0" name="image14.png"/>
                     <pic:cNvPicPr preferRelativeResize="0"/>
                   </pic:nvPicPr>
                   <pic:blipFill>
@@ -1176,12 +1176,12 @@
           <wp:inline distB="114300" distT="114300" distL="114300" distR="114300">
             <wp:extent cx="5943600" cy="3429000"/>
             <wp:effectExtent b="0" l="0" r="0" t="0"/>
-            <wp:docPr id="2" name="image12.png"/>
+            <wp:docPr id="2" name="image17.png"/>
             <a:graphic>
               <a:graphicData uri="http://schemas.openxmlformats.org/drawingml/2006/picture">
                 <pic:pic>
                   <pic:nvPicPr>
-                    <pic:cNvPr id="0" name="image12.png"/>
+                    <pic:cNvPr id="0" name="image17.png"/>
                     <pic:cNvPicPr preferRelativeResize="0"/>
                   </pic:nvPicPr>
                   <pic:blipFill>
@@ -1221,12 +1221,12 @@
           <wp:inline distB="114300" distT="114300" distL="114300" distR="114300">
             <wp:extent cx="5943600" cy="3822700"/>
             <wp:effectExtent b="0" l="0" r="0" t="0"/>
-            <wp:docPr id="15" name="image8.png"/>
+            <wp:docPr id="16" name="image9.png"/>
             <a:graphic>
               <a:graphicData uri="http://schemas.openxmlformats.org/drawingml/2006/picture">
                 <pic:pic>
                   <pic:nvPicPr>
-                    <pic:cNvPr id="0" name="image8.png"/>
+                    <pic:cNvPr id="0" name="image9.png"/>
                     <pic:cNvPicPr preferRelativeResize="0"/>
                   </pic:nvPicPr>
                   <pic:blipFill>
@@ -1307,12 +1307,12 @@
           <wp:inline distB="114300" distT="114300" distL="114300" distR="114300">
             <wp:extent cx="5943600" cy="3644900"/>
             <wp:effectExtent b="0" l="0" r="0" t="0"/>
-            <wp:docPr id="16" name="image16.png"/>
+            <wp:docPr id="17" name="image11.png"/>
             <a:graphic>
               <a:graphicData uri="http://schemas.openxmlformats.org/drawingml/2006/picture">
                 <pic:pic>
                   <pic:nvPicPr>
-                    <pic:cNvPr id="0" name="image16.png"/>
+                    <pic:cNvPr id="0" name="image11.png"/>
                     <pic:cNvPicPr preferRelativeResize="0"/>
                   </pic:nvPicPr>
                   <pic:blipFill>
@@ -1367,6 +1367,143 @@
       <w:pPr>
         <w:rPr/>
       </w:pPr>
+      <w:r>
+        <w:rPr>
+          <w:rtl w:val="0"/>
+        </w:rPr>
+      </w:r>
+    </w:p>
+    <w:p>
+      <w:pPr>
+        <w:rPr/>
+      </w:pPr>
+      <w:r>
+        <w:rPr>
+          <w:rtl w:val="0"/>
+        </w:rPr>
+        <w:t xml:space="preserve">Install these plugins for docker :</w:t>
+      </w:r>
+    </w:p>
+    <w:p>
+      <w:pPr>
+        <w:rPr/>
+      </w:pPr>
+      <w:r>
+        <w:rPr>
+          <w:rtl w:val="0"/>
+        </w:rPr>
+      </w:r>
+    </w:p>
+    <w:p>
+      <w:pPr>
+        <w:rPr/>
+      </w:pPr>
+      <w:r>
+        <w:rPr>
+          <w:rtl w:val="0"/>
+        </w:rPr>
+        <w:t xml:space="preserve">Docker</w:t>
+      </w:r>
+    </w:p>
+    <w:p>
+      <w:pPr>
+        <w:rPr/>
+      </w:pPr>
+      <w:r>
+        <w:rPr>
+          <w:rtl w:val="0"/>
+        </w:rPr>
+        <w:t xml:space="preserve">Docker Commons</w:t>
+      </w:r>
+    </w:p>
+    <w:p>
+      <w:pPr>
+        <w:rPr/>
+      </w:pPr>
+      <w:r>
+        <w:rPr>
+          <w:rtl w:val="0"/>
+        </w:rPr>
+        <w:t xml:space="preserve">Docker Pipeline</w:t>
+      </w:r>
+    </w:p>
+    <w:p>
+      <w:pPr>
+        <w:rPr/>
+      </w:pPr>
+      <w:r>
+        <w:rPr>
+          <w:rtl w:val="0"/>
+        </w:rPr>
+        <w:t xml:space="preserve">Docker API</w:t>
+      </w:r>
+    </w:p>
+    <w:p>
+      <w:pPr>
+        <w:rPr/>
+      </w:pPr>
+      <w:r>
+        <w:rPr>
+          <w:rtl w:val="0"/>
+        </w:rPr>
+        <w:t xml:space="preserve">CloudBees Docker Build and Publish</w:t>
+      </w:r>
+    </w:p>
+    <w:p>
+      <w:pPr>
+        <w:rPr/>
+      </w:pPr>
+      <w:r>
+        <w:rPr>
+          <w:rtl w:val="0"/>
+        </w:rPr>
+      </w:r>
+    </w:p>
+    <w:p>
+      <w:pPr>
+        <w:rPr/>
+      </w:pPr>
+      <w:r>
+        <w:rPr>
+          <w:rtl w:val="0"/>
+        </w:rPr>
+        <w:t xml:space="preserve">Write docker credentials in jenkins</w:t>
+      </w:r>
+      <w:r>
+        <w:rPr/>
+        <w:drawing>
+          <wp:inline distB="114300" distT="114300" distL="114300" distR="114300">
+            <wp:extent cx="5119688" cy="2321910"/>
+            <wp:effectExtent b="0" l="0" r="0" t="0"/>
+            <wp:docPr id="14" name="image15.png"/>
+            <a:graphic>
+              <a:graphicData uri="http://schemas.openxmlformats.org/drawingml/2006/picture">
+                <pic:pic>
+                  <pic:nvPicPr>
+                    <pic:cNvPr id="0" name="image15.png"/>
+                    <pic:cNvPicPr preferRelativeResize="0"/>
+                  </pic:nvPicPr>
+                  <pic:blipFill>
+                    <a:blip r:embed="rId22"/>
+                    <a:srcRect b="0" l="0" r="0" t="0"/>
+                    <a:stretch>
+                      <a:fillRect/>
+                    </a:stretch>
+                  </pic:blipFill>
+                  <pic:spPr>
+                    <a:xfrm>
+                      <a:off x="0" y="0"/>
+                      <a:ext cx="5119688" cy="2321910"/>
+                    </a:xfrm>
+                    <a:prstGeom prst="rect"/>
+                    <a:ln/>
+                  </pic:spPr>
+                </pic:pic>
+              </a:graphicData>
+            </a:graphic>
+          </wp:inline>
+        </w:drawing>
+      </w:r>
       <w:r>
         <w:rPr>
           <w:rtl w:val="0"/>

</xml_diff>